<commit_message>
reverse change from kable() to gtsave()
</commit_message>
<xml_diff>
--- a/inst/rmarkdown/templates/SAP/skeleton/SAPtemplate.docx
+++ b/inst/rmarkdown/templates/SAP/skeleton/SAPtemplate.docx
@@ -3,98 +3,25 @@
 <w:document xmlns:wpc="http://schemas.microsoft.com/office/word/2010/wordprocessingCanvas" xmlns:cx="http://schemas.microsoft.com/office/drawing/2014/chartex" xmlns:cx1="http://schemas.microsoft.com/office/drawing/2015/9/8/chartex" xmlns:mc="http://schemas.openxmlformats.org/markup-compatibility/2006" xmlns:o="urn:schemas-microsoft-com:office:office" xmlns:r="http://schemas.openxmlformats.org/officeDocument/2006/relationships" xmlns:m="http://schemas.openxmlformats.org/officeDocument/2006/math" xmlns:v="urn:schemas-microsoft-com:vml" xmlns:wp14="http://schemas.microsoft.com/office/word/2010/wordprocessingDrawing" xmlns:wp="http://schemas.openxmlformats.org/drawingml/2006/wordprocessingDrawing" xmlns:w10="urn:schemas-microsoft-com:office:word" xmlns:w="http://schemas.openxmlformats.org/wordprocessingml/2006/main" xmlns:w14="http://schemas.microsoft.com/office/word/2010/wordml" xmlns:w15="http://schemas.microsoft.com/office/word/2012/wordml" xmlns:w16se="http://schemas.microsoft.com/office/word/2015/wordml/symex" xmlns:wpg="http://schemas.microsoft.com/office/word/2010/wordprocessingGroup" xmlns:wpi="http://schemas.microsoft.com/office/word/2010/wordprocessingInk" xmlns:wne="http://schemas.microsoft.com/office/word/2006/wordml" xmlns:wps="http://schemas.microsoft.com/office/word/2010/wordprocessingShape" mc:Ignorable="w14 w15 w16se wp14">
   <w:body>
     <w:p>
-      <w:pPr>
-        <w:jc w:val="center"/>
-        <w:rPr>
-          <w:sz w:val="36"/>
-          <w:szCs w:val="36"/>
-        </w:rPr>
-      </w:pPr>
-      <w:r>
-        <w:rPr>
-          <w:i/>
-          <w:iCs/>
-          <w:sz w:val="36"/>
-          <w:szCs w:val="36"/>
-        </w:rPr>
-        <w:t>TITLE: Descriptive title that matches the protocol, with SAP either as a forerunner or subtitle,</w:t>
-      </w:r>
-      <w:r>
-        <w:rPr>
-          <w:i/>
-          <w:iCs/>
-          <w:sz w:val="36"/>
-          <w:szCs w:val="36"/>
-        </w:rPr>
-        <w:t xml:space="preserve"> </w:t>
-      </w:r>
-      <w:r>
-        <w:rPr>
-          <w:i/>
-          <w:iCs/>
-          <w:sz w:val="36"/>
-          <w:szCs w:val="36"/>
-        </w:rPr>
-        <w:t>and trial acronym (if applicable)</w:t>
-      </w:r>
-    </w:p>
-    <w:p>
-      <w:pPr>
-        <w:jc w:val="center"/>
-        <w:rPr>
-          <w:sz w:val="30"/>
-          <w:szCs w:val="30"/>
-        </w:rPr>
-      </w:pPr>
-      <w:r>
-        <w:rPr>
-          <w:sz w:val="30"/>
-          <w:szCs w:val="30"/>
-        </w:rPr>
+      <w:bookmarkStart w:id="0" w:name="_GoBack"/>
+      <w:bookmarkEnd w:id="0"/>
+      <w:r>
+        <w:rPr>
+          <w:i/>
+          <w:iCs/>
+        </w:rPr>
+        <w:t>TITLE: Descriptive title that matches the protocol, with SAP either as a forerunner or subtitle, and trial acronym (if applicable)</w:t>
+      </w:r>
+    </w:p>
+    <w:p>
+      <w:r>
         <w:t>Statistical Analysis Plan - SAP</w:t>
       </w:r>
     </w:p>
     <w:p>
-      <w:pPr>
-        <w:jc w:val="center"/>
-        <w:rPr>
-          <w:sz w:val="30"/>
-          <w:szCs w:val="30"/>
-        </w:rPr>
-      </w:pPr>
-      <w:r>
-        <w:rPr>
-          <w:sz w:val="30"/>
-          <w:szCs w:val="30"/>
-        </w:rPr>
-        <w:t>25/10/2022</w:t>
-      </w:r>
-    </w:p>
-    <w:p>
-      <w:pPr>
-        <w:spacing w:before="0" w:after="0"/>
-        <w:jc w:val="left"/>
-        <w:rPr>
-          <w:sz w:val="30"/>
-          <w:szCs w:val="30"/>
-        </w:rPr>
-      </w:pPr>
-      <w:r>
-        <w:rPr>
-          <w:sz w:val="30"/>
-          <w:szCs w:val="30"/>
-        </w:rPr>
-        <w:br w:type="page"/>
-      </w:r>
-    </w:p>
-    <w:p>
-      <w:pPr>
-        <w:jc w:val="center"/>
-        <w:rPr>
-          <w:sz w:val="30"/>
-          <w:szCs w:val="30"/>
-        </w:rPr>
-      </w:pPr>
+      <w:r>
+        <w:t>08/11/2022</w:t>
+      </w:r>
     </w:p>
     <w:p/>
     <w:p/>
@@ -123,7 +50,7 @@
         <w:t>SAP version</w:t>
       </w:r>
       <w:r>
-        <w:t>: 001-25/10/2022</w:t>
+        <w:t>: 001-08/11/2022</w:t>
       </w:r>
     </w:p>
     <w:p>
@@ -163,57 +90,122 @@
         </w:rPr>
         <w:t>SAP revision history</w:t>
       </w:r>
-      <w:r>
-        <w:t xml:space="preserve"> </w:t>
-      </w:r>
-      <w:r>
-        <w:rPr>
-          <w:noProof/>
-          <w:lang w:val="en-US"/>
-        </w:rPr>
-        <w:drawing>
-          <wp:inline distT="0" distB="0" distL="0" distR="0">
-            <wp:extent cx="4972050" cy="2076450"/>
-            <wp:effectExtent l="0" t="0" r="0" b="0"/>
-            <wp:docPr id="21" name="Picture"/>
-            <wp:cNvGraphicFramePr/>
-            <a:graphic xmlns:a="http://schemas.openxmlformats.org/drawingml/2006/main">
-              <a:graphicData uri="http://schemas.openxmlformats.org/drawingml/2006/picture">
-                <pic:pic xmlns:pic="http://schemas.openxmlformats.org/drawingml/2006/picture">
-                  <pic:nvPicPr>
-                    <pic:cNvPr id="22" name="Picture" descr="skeleton_files/figure-docx/revision%20table-1.png"/>
-                    <pic:cNvPicPr>
-                      <a:picLocks noChangeAspect="1" noChangeArrowheads="1"/>
-                    </pic:cNvPicPr>
-                  </pic:nvPicPr>
-                  <pic:blipFill>
-                    <a:blip r:embed="rId7"/>
-                    <a:stretch>
-                      <a:fillRect/>
-                    </a:stretch>
-                  </pic:blipFill>
-                  <pic:spPr bwMode="auto">
-                    <a:xfrm>
-                      <a:off x="0" y="0"/>
-                      <a:ext cx="4972050" cy="2076450"/>
-                    </a:xfrm>
-                    <a:prstGeom prst="rect">
-                      <a:avLst/>
-                    </a:prstGeom>
-                    <a:noFill/>
-                    <a:ln w="9525">
-                      <a:noFill/>
-                      <a:headEnd/>
-                      <a:tailEnd/>
-                    </a:ln>
-                  </pic:spPr>
-                </pic:pic>
-              </a:graphicData>
-            </a:graphic>
-          </wp:inline>
-        </w:drawing>
-      </w:r>
-    </w:p>
+    </w:p>
+    <w:tbl>
+      <w:tblPr>
+        <w:tblW w:w="5000" w:type="pct"/>
+        <w:tblLook w:val="0020" w:firstRow="1" w:lastRow="0" w:firstColumn="0" w:lastColumn="0" w:noHBand="0" w:noVBand="0"/>
+      </w:tblPr>
+      <w:tblGrid>
+        <w:gridCol w:w="3313"/>
+        <w:gridCol w:w="4354"/>
+        <w:gridCol w:w="1965"/>
+      </w:tblGrid>
+      <w:tr>
+        <w:trPr>
+          <w:tblHeader/>
+        </w:trPr>
+        <w:tc>
+          <w:tcPr>
+            <w:tcW w:w="0" w:type="auto"/>
+          </w:tcPr>
+          <w:p>
+            <w:pPr>
+              <w:jc w:val="left"/>
+            </w:pPr>
+            <w:r>
+              <w:t>Section number changed</w:t>
+            </w:r>
+          </w:p>
+        </w:tc>
+        <w:tc>
+          <w:tcPr>
+            <w:tcW w:w="0" w:type="auto"/>
+          </w:tcPr>
+          <w:p>
+            <w:pPr>
+              <w:jc w:val="left"/>
+            </w:pPr>
+            <w:r>
+              <w:t>Description and reason of change</w:t>
+            </w:r>
+          </w:p>
+        </w:tc>
+        <w:tc>
+          <w:tcPr>
+            <w:tcW w:w="0" w:type="auto"/>
+          </w:tcPr>
+          <w:p>
+            <w:pPr>
+              <w:jc w:val="left"/>
+            </w:pPr>
+            <w:r>
+              <w:t>Date changed</w:t>
+            </w:r>
+          </w:p>
+        </w:tc>
+      </w:tr>
+      <w:tr>
+        <w:tc>
+          <w:tcPr>
+            <w:tcW w:w="0" w:type="auto"/>
+          </w:tcPr>
+          <w:p/>
+        </w:tc>
+        <w:tc>
+          <w:tcPr>
+            <w:tcW w:w="0" w:type="auto"/>
+          </w:tcPr>
+          <w:p/>
+        </w:tc>
+        <w:tc>
+          <w:tcPr>
+            <w:tcW w:w="0" w:type="auto"/>
+          </w:tcPr>
+          <w:p/>
+        </w:tc>
+      </w:tr>
+      <w:tr>
+        <w:tc>
+          <w:tcPr>
+            <w:tcW w:w="0" w:type="auto"/>
+          </w:tcPr>
+          <w:p/>
+        </w:tc>
+        <w:tc>
+          <w:tcPr>
+            <w:tcW w:w="0" w:type="auto"/>
+          </w:tcPr>
+          <w:p/>
+        </w:tc>
+        <w:tc>
+          <w:tcPr>
+            <w:tcW w:w="0" w:type="auto"/>
+          </w:tcPr>
+          <w:p/>
+        </w:tc>
+      </w:tr>
+      <w:tr>
+        <w:tc>
+          <w:tcPr>
+            <w:tcW w:w="0" w:type="auto"/>
+          </w:tcPr>
+          <w:p/>
+        </w:tc>
+        <w:tc>
+          <w:tcPr>
+            <w:tcW w:w="0" w:type="auto"/>
+          </w:tcPr>
+          <w:p/>
+        </w:tc>
+        <w:tc>
+          <w:tcPr>
+            <w:tcW w:w="0" w:type="auto"/>
+          </w:tcPr>
+          <w:p/>
+        </w:tc>
+      </w:tr>
+    </w:tbl>
     <w:p>
       <w:r>
         <w:rPr>
@@ -256,22 +248,9 @@
         <w:t>Person writing the SAP</w:t>
       </w:r>
       <w:r>
-        <w:t>:</w:t>
-      </w:r>
-      <w:r>
-        <w:tab/>
-      </w:r>
-      <w:r>
-        <w:tab/>
-      </w:r>
-      <w:r>
-        <w:tab/>
-      </w:r>
-      <w:r>
-        <w:t xml:space="preserve"> __________________________________</w:t>
-      </w:r>
-    </w:p>
-    <w:p/>
+        <w:t>: __________________________________</w:t>
+      </w:r>
+    </w:p>
     <w:p>
       <w:r>
         <w:rPr>
@@ -281,22 +260,9 @@
         <w:t>Senior statistician responsible</w:t>
       </w:r>
       <w:r>
-        <w:t>:</w:t>
-      </w:r>
-      <w:r>
-        <w:tab/>
-      </w:r>
-      <w:r>
-        <w:tab/>
-      </w:r>
-      <w:r>
-        <w:t xml:space="preserve"> __</w:t>
-      </w:r>
-      <w:r>
-        <w:t>________________________________</w:t>
-      </w:r>
-    </w:p>
-    <w:p/>
+        <w:t>: __________________________________</w:t>
+      </w:r>
+    </w:p>
     <w:p>
       <w:r>
         <w:rPr>
@@ -306,18 +272,7 @@
         <w:t>Chief investigator/ clinical lead</w:t>
       </w:r>
       <w:r>
-        <w:t xml:space="preserve">: </w:t>
-      </w:r>
-      <w:r>
-        <w:tab/>
-      </w:r>
-      <w:r>
-        <w:tab/>
-      </w:r>
-      <w:bookmarkStart w:id="0" w:name="_GoBack"/>
-      <w:bookmarkEnd w:id="0"/>
-      <w:r>
-        <w:t>__________________________________</w:t>
+        <w:t>: __________________________________</w:t>
       </w:r>
     </w:p>
     <w:p>
@@ -332,30 +287,30 @@
           <w:iCs/>
         </w:rPr>
         <w:lastRenderedPageBreak/>
-        <w:t>A statistical analysis plan includes many features of a research project with a particular emphasis on mapping out how research questions will be answe</w:t>
-      </w:r>
-      <w:r>
-        <w:rPr>
-          <w:i/>
-          <w:iCs/>
-        </w:rPr>
-        <w:t>red and what is necessary to answer the question. The reference to this SAP template and more information can be found here:</w:t>
-      </w:r>
-    </w:p>
-    <w:p>
-      <w:r>
-        <w:rPr>
-          <w:i/>
-          <w:iCs/>
-        </w:rPr>
-        <w:t>Gamble, Carrol, et al. “Guidelines for the content of statistical analysis plans in clinical trials.” Jama 318.23 (2017): 2337-2343</w:t>
-      </w:r>
-      <w:r>
-        <w:rPr>
-          <w:i/>
-          <w:iCs/>
-        </w:rPr>
-        <w:t>.</w:t>
+        <w:t>A statistical analysis plan includes many features of a r</w:t>
+      </w:r>
+      <w:r>
+        <w:rPr>
+          <w:i/>
+          <w:iCs/>
+        </w:rPr>
+        <w:t>esearch project with a particular emphasis on mapping out how research questions will be answered and what is necessary to answer the question. The reference to this SAP template and more information can be found here:</w:t>
+      </w:r>
+    </w:p>
+    <w:p>
+      <w:r>
+        <w:rPr>
+          <w:i/>
+          <w:iCs/>
+        </w:rPr>
+        <w:t>Gamble, Carrol, et al. “Guidelines fo</w:t>
+      </w:r>
+      <w:r>
+        <w:rPr>
+          <w:i/>
+          <w:iCs/>
+        </w:rPr>
+        <w:t>r the content of statistical analysis plans in clinical trials.” Jama 318.23 (2017): 2337-2343.</w:t>
       </w:r>
     </w:p>
     <w:p>
@@ -406,7 +361,14 @@
           <w:b/>
           <w:bCs/>
         </w:rPr>
-        <w:t>Person conducting data analysis</w:t>
+        <w:t>Person conducting data anal</w:t>
+      </w:r>
+      <w:r>
+        <w:rPr>
+          <w:b/>
+          <w:bCs/>
+        </w:rPr>
+        <w:t>ysis</w:t>
       </w:r>
       <w:r>
         <w:t>:</w:t>
@@ -510,7 +472,6 @@
       <w:bookmarkEnd w:id="4"/>
       <w:bookmarkEnd w:id="2"/>
       <w:r>
-        <w:lastRenderedPageBreak/>
         <w:t>Study Methods</w:t>
       </w:r>
     </w:p>
@@ -546,6 +507,7 @@
       <w:bookmarkStart w:id="7" w:name="randomization"/>
       <w:bookmarkEnd w:id="6"/>
       <w:r>
+        <w:lastRenderedPageBreak/>
         <w:t>Randomization</w:t>
       </w:r>
     </w:p>
@@ -590,7 +552,14 @@
           <w:i/>
           <w:iCs/>
         </w:rPr>
-        <w:t>Sufficient detail must be provided to enable another statistician to reproduce the calculation.</w:t>
+        <w:t>Sufficient detail must be provided to enable another statis</w:t>
+      </w:r>
+      <w:r>
+        <w:rPr>
+          <w:i/>
+          <w:iCs/>
+        </w:rPr>
+        <w:t>tician to reproduce the calculation.</w:t>
       </w:r>
     </w:p>
     <w:p>
@@ -633,14 +602,7 @@
           <w:i/>
           <w:iCs/>
         </w:rPr>
-        <w:t>Superiority, equivalence, or non-inferiority hypothesis testing framework, including which comparison</w:t>
-      </w:r>
-      <w:r>
-        <w:rPr>
-          <w:i/>
-          <w:iCs/>
-        </w:rPr>
-        <w:t>s will be presented on this basis.</w:t>
+        <w:t>Superiority, equivalence, or non-inferiority hypothesis testing framework, including which comparisons will be presented on this basis.</w:t>
       </w:r>
     </w:p>
     <w:p>
@@ -666,7 +628,7 @@
       <w:pPr>
         <w:numPr>
           <w:ilvl w:val="0"/>
-          <w:numId w:val="21"/>
+          <w:numId w:val="39"/>
         </w:numPr>
       </w:pPr>
       <w:r>
@@ -674,21 +636,21 @@
           <w:i/>
           <w:iCs/>
         </w:rPr>
-        <w:t>Information on interim analyses specifying what interim analyses will be carr</w:t>
-      </w:r>
-      <w:r>
-        <w:rPr>
-          <w:i/>
-          <w:iCs/>
-        </w:rPr>
-        <w:t>ied out, who will perform the analyses and listing of time points. If interim analyses are not planned then this should be stated for clarity</w:t>
+        <w:t>Information on interim analyses specifying what interim analyses will be carried out, who will perform the analy</w:t>
+      </w:r>
+      <w:r>
+        <w:rPr>
+          <w:i/>
+          <w:iCs/>
+        </w:rPr>
+        <w:t>ses and listing of time points. If interim analyses are not planned then this should be stated for clarity</w:t>
       </w:r>
     </w:p>
     <w:p>
       <w:pPr>
         <w:numPr>
           <w:ilvl w:val="0"/>
-          <w:numId w:val="21"/>
+          <w:numId w:val="39"/>
         </w:numPr>
       </w:pPr>
       <w:r>
@@ -696,7 +658,6 @@
           <w:i/>
           <w:iCs/>
         </w:rPr>
-        <w:lastRenderedPageBreak/>
         <w:t>Any planned adjustment of the significance level due to interim analysis</w:t>
       </w:r>
     </w:p>
@@ -704,7 +665,7 @@
       <w:pPr>
         <w:numPr>
           <w:ilvl w:val="0"/>
-          <w:numId w:val="21"/>
+          <w:numId w:val="39"/>
         </w:numPr>
       </w:pPr>
       <w:r>
@@ -712,14 +673,7 @@
           <w:i/>
           <w:iCs/>
         </w:rPr>
-        <w:t>Details of guidelines for stopping the tr</w:t>
-      </w:r>
-      <w:r>
-        <w:rPr>
-          <w:i/>
-          <w:iCs/>
-        </w:rPr>
-        <w:t>ial early</w:t>
+        <w:t>Details of guidelines for stopping the trial early</w:t>
       </w:r>
     </w:p>
     <w:p>
@@ -757,14 +711,7 @@
           <w:i/>
           <w:iCs/>
         </w:rPr>
-        <w:t>Time points at which the outcomes are measured including visit “windows</w:t>
-      </w:r>
-      <w:r>
-        <w:rPr>
-          <w:i/>
-          <w:iCs/>
-        </w:rPr>
-        <w:t>”</w:t>
+        <w:t>Time points at which the outcomes are measured including visit “windows”</w:t>
       </w:r>
       <w:r>
         <w:t xml:space="preserve"> </w:t>
@@ -785,6 +732,7 @@
       <w:bookmarkEnd w:id="12"/>
       <w:bookmarkEnd w:id="5"/>
       <w:r>
+        <w:lastRenderedPageBreak/>
         <w:t>Statistical Principles</w:t>
       </w:r>
     </w:p>
@@ -801,7 +749,7 @@
       <w:pPr>
         <w:numPr>
           <w:ilvl w:val="0"/>
-          <w:numId w:val="22"/>
+          <w:numId w:val="40"/>
         </w:numPr>
       </w:pPr>
       <w:r>
@@ -816,7 +764,7 @@
       <w:pPr>
         <w:numPr>
           <w:ilvl w:val="0"/>
-          <w:numId w:val="22"/>
+          <w:numId w:val="40"/>
         </w:numPr>
       </w:pPr>
       <w:r>
@@ -824,14 +772,21 @@
           <w:i/>
           <w:iCs/>
         </w:rPr>
-        <w:t>Description and rationale for any adjustment for multiplicity and, if so, detailing how the type 1 error is to be controlled. If no adjustment for multiplicity is planned then this should be stated for clarity.</w:t>
+        <w:t xml:space="preserve">Description and rationale for any adjustment for multiplicity </w:t>
+      </w:r>
+      <w:r>
+        <w:rPr>
+          <w:i/>
+          <w:iCs/>
+        </w:rPr>
+        <w:t>and, if so, detailing how the type 1 error is to be controlled. If no adjustment for multiplicity is planned then this should be stated for clarity.</w:t>
       </w:r>
     </w:p>
     <w:p>
       <w:pPr>
         <w:numPr>
           <w:ilvl w:val="0"/>
-          <w:numId w:val="22"/>
+          <w:numId w:val="40"/>
         </w:numPr>
       </w:pPr>
       <w:r>
@@ -839,14 +794,7 @@
           <w:i/>
           <w:iCs/>
         </w:rPr>
-        <w:t>Confidence intervals with their confidence le</w:t>
-      </w:r>
-      <w:r>
-        <w:rPr>
-          <w:i/>
-          <w:iCs/>
-        </w:rPr>
-        <w:t>vels to be reported</w:t>
+        <w:t>Confidence intervals with their confidence levels to be reported</w:t>
       </w:r>
     </w:p>
     <w:p>
@@ -863,7 +811,7 @@
       <w:pPr>
         <w:numPr>
           <w:ilvl w:val="0"/>
-          <w:numId w:val="23"/>
+          <w:numId w:val="41"/>
         </w:numPr>
       </w:pPr>
       <w:r>
@@ -871,14 +819,21 @@
           <w:i/>
           <w:iCs/>
         </w:rPr>
-        <w:t>Definition of adherence to the intervention and how this is assessed including extent of exposure</w:t>
+        <w:t>Definiti</w:t>
+      </w:r>
+      <w:r>
+        <w:rPr>
+          <w:i/>
+          <w:iCs/>
+        </w:rPr>
+        <w:t>on of adherence to the intervention and how this is assessed including extent of exposure</w:t>
       </w:r>
     </w:p>
     <w:p>
       <w:pPr>
         <w:numPr>
           <w:ilvl w:val="0"/>
-          <w:numId w:val="23"/>
+          <w:numId w:val="41"/>
         </w:numPr>
       </w:pPr>
       <w:r>
@@ -893,7 +848,7 @@
       <w:pPr>
         <w:numPr>
           <w:ilvl w:val="0"/>
-          <w:numId w:val="23"/>
+          <w:numId w:val="41"/>
         </w:numPr>
       </w:pPr>
       <w:r>
@@ -901,21 +856,14 @@
           <w:i/>
           <w:iCs/>
         </w:rPr>
-        <w:t>Definition of protocol deviations for</w:t>
-      </w:r>
-      <w:r>
-        <w:rPr>
-          <w:i/>
-          <w:iCs/>
-        </w:rPr>
-        <w:t xml:space="preserve"> the trial</w:t>
+        <w:t>Definition of protocol deviations for the trial</w:t>
       </w:r>
     </w:p>
     <w:p>
       <w:pPr>
         <w:numPr>
           <w:ilvl w:val="0"/>
-          <w:numId w:val="23"/>
+          <w:numId w:val="41"/>
         </w:numPr>
       </w:pPr>
       <w:r>
@@ -923,7 +871,14 @@
           <w:i/>
           <w:iCs/>
         </w:rPr>
-        <w:t>Description of which protocol deviations will be summarized (e.g. number and type of protocol deviations, by group)</w:t>
+        <w:t>Description of which protocol deviations will be su</w:t>
+      </w:r>
+      <w:r>
+        <w:rPr>
+          <w:i/>
+          <w:iCs/>
+        </w:rPr>
+        <w:t>mmarized (e.g. number and type of protocol deviations, by group)</w:t>
       </w:r>
     </w:p>
     <w:p>
@@ -933,7 +888,6 @@
       <w:bookmarkStart w:id="16" w:name="analysis-population"/>
       <w:bookmarkEnd w:id="15"/>
       <w:r>
-        <w:lastRenderedPageBreak/>
         <w:t>Analysis population</w:t>
       </w:r>
     </w:p>
@@ -952,14 +906,14 @@
           <w:i/>
           <w:iCs/>
         </w:rPr>
-        <w:t>This inclu</w:t>
-      </w:r>
-      <w:r>
-        <w:rPr>
-          <w:i/>
-          <w:iCs/>
-        </w:rPr>
-        <w:t>des which outcomes will be analysed according to which analysis population.</w:t>
+        <w:t>This includes which outcomes will be analysed according to which analysi</w:t>
+      </w:r>
+      <w:r>
+        <w:rPr>
+          <w:i/>
+          <w:iCs/>
+        </w:rPr>
+        <w:t>s population.</w:t>
       </w:r>
     </w:p>
     <w:p>
@@ -1017,6 +971,7 @@
       <w:bookmarkStart w:id="20" w:name="recruitment"/>
       <w:bookmarkEnd w:id="19"/>
       <w:r>
+        <w:lastRenderedPageBreak/>
         <w:t>Recruitment</w:t>
       </w:r>
     </w:p>
@@ -1035,7 +990,14 @@
           <w:i/>
           <w:iCs/>
         </w:rPr>
-        <w:t>According to the CONSORT guidelines, a flow diagram must be completed in order to be compliant with the CONSORT 2010 standards.</w:t>
+        <w:t>Accord</w:t>
+      </w:r>
+      <w:r>
+        <w:rPr>
+          <w:i/>
+          <w:iCs/>
+        </w:rPr>
+        <w:t>ing to the CONSORT guidelines, a flow diagram must be completed in order to be compliant with the CONSORT 2010 standards.</w:t>
       </w:r>
     </w:p>
     <w:p>
@@ -1052,7 +1014,7 @@
       <w:pPr>
         <w:numPr>
           <w:ilvl w:val="0"/>
-          <w:numId w:val="24"/>
+          <w:numId w:val="42"/>
         </w:numPr>
       </w:pPr>
       <w:r>
@@ -1060,21 +1022,14 @@
           <w:i/>
           <w:iCs/>
         </w:rPr>
-        <w:t>Level of withdrawal, e.g., from intervention and/or</w:t>
-      </w:r>
-      <w:r>
-        <w:rPr>
-          <w:i/>
-          <w:iCs/>
-        </w:rPr>
-        <w:t xml:space="preserve"> from follow-up</w:t>
+        <w:t>Level of withdrawal, e.g., from intervention and/or from follow-up</w:t>
       </w:r>
     </w:p>
     <w:p>
       <w:pPr>
         <w:numPr>
           <w:ilvl w:val="0"/>
-          <w:numId w:val="24"/>
+          <w:numId w:val="42"/>
         </w:numPr>
       </w:pPr>
       <w:r>
@@ -1089,7 +1044,7 @@
       <w:pPr>
         <w:numPr>
           <w:ilvl w:val="0"/>
-          <w:numId w:val="24"/>
+          <w:numId w:val="42"/>
         </w:numPr>
       </w:pPr>
       <w:r>
@@ -1097,7 +1052,14 @@
           <w:i/>
           <w:iCs/>
         </w:rPr>
-        <w:t>Reasons and details of how withdrawal/lost to follow-up data will be presented</w:t>
+        <w:t>Re</w:t>
+      </w:r>
+      <w:r>
+        <w:rPr>
+          <w:i/>
+          <w:iCs/>
+        </w:rPr>
+        <w:t>asons and details of how withdrawal/lost to follow-up data will be presented</w:t>
       </w:r>
     </w:p>
     <w:p>
@@ -1114,7 +1076,7 @@
       <w:pPr>
         <w:numPr>
           <w:ilvl w:val="0"/>
-          <w:numId w:val="25"/>
+          <w:numId w:val="43"/>
         </w:numPr>
       </w:pPr>
       <w:r>
@@ -1129,7 +1091,7 @@
       <w:pPr>
         <w:numPr>
           <w:ilvl w:val="0"/>
-          <w:numId w:val="25"/>
+          <w:numId w:val="43"/>
         </w:numPr>
       </w:pPr>
       <w:r>
@@ -1144,7 +1106,7 @@
       <w:pPr>
         <w:numPr>
           <w:ilvl w:val="0"/>
-          <w:numId w:val="25"/>
+          <w:numId w:val="43"/>
         </w:numPr>
       </w:pPr>
       <w:r>
@@ -1152,7 +1114,6 @@
           <w:i/>
           <w:iCs/>
         </w:rPr>
-        <w:lastRenderedPageBreak/>
         <w:t>Details of how baseline characteristics will be descriptively summarized</w:t>
       </w:r>
     </w:p>
@@ -1196,7 +1157,7 @@
       <w:pPr>
         <w:numPr>
           <w:ilvl w:val="0"/>
-          <w:numId w:val="26"/>
+          <w:numId w:val="44"/>
         </w:numPr>
       </w:pPr>
       <w:r>
@@ -1211,7 +1172,7 @@
       <w:pPr>
         <w:numPr>
           <w:ilvl w:val="0"/>
-          <w:numId w:val="26"/>
+          <w:numId w:val="44"/>
         </w:numPr>
       </w:pPr>
       <w:r>
@@ -1226,7 +1187,7 @@
       <w:pPr>
         <w:numPr>
           <w:ilvl w:val="0"/>
-          <w:numId w:val="26"/>
+          <w:numId w:val="44"/>
         </w:numPr>
       </w:pPr>
       <w:r>
@@ -1262,22 +1223,12 @@
         </w:rPr>
         <w:t>y and secondary outcome including details of:</w:t>
       </w:r>
-      <w:r>
-        <w:t xml:space="preserve"> - </w:t>
-      </w:r>
-      <w:r>
-        <w:rPr>
-          <w:i/>
-          <w:iCs/>
-        </w:rPr>
-        <w:t>what analysis method will be used and how the treatment effects will be presented</w:t>
-      </w:r>
     </w:p>
     <w:p>
       <w:pPr>
         <w:numPr>
           <w:ilvl w:val="0"/>
-          <w:numId w:val="27"/>
+          <w:numId w:val="45"/>
         </w:numPr>
       </w:pPr>
       <w:r>
@@ -1285,14 +1236,14 @@
           <w:i/>
           <w:iCs/>
         </w:rPr>
-        <w:t>Any adjustment for covariates (covariates to be used and how these will be included in the model)</w:t>
+        <w:t>what analysis method will be used and how the treatment effects will be presented</w:t>
       </w:r>
     </w:p>
     <w:p>
       <w:pPr>
         <w:numPr>
           <w:ilvl w:val="0"/>
-          <w:numId w:val="27"/>
+          <w:numId w:val="45"/>
         </w:numPr>
       </w:pPr>
       <w:r>
@@ -1300,21 +1251,14 @@
           <w:i/>
           <w:iCs/>
         </w:rPr>
-        <w:t>Methods used for assumptions</w:t>
-      </w:r>
-      <w:r>
-        <w:rPr>
-          <w:i/>
-          <w:iCs/>
-        </w:rPr>
-        <w:t xml:space="preserve"> to be checked for statistical methods</w:t>
+        <w:t>Any adjustment for covariates (covariates to be used and how these will be included in the model)</w:t>
       </w:r>
     </w:p>
     <w:p>
       <w:pPr>
         <w:numPr>
           <w:ilvl w:val="0"/>
-          <w:numId w:val="27"/>
+          <w:numId w:val="45"/>
         </w:numPr>
       </w:pPr>
       <w:r>
@@ -1322,14 +1266,22 @@
           <w:i/>
           <w:iCs/>
         </w:rPr>
-        <w:t>details of alternative methods to be used if distributional assumptions do not hold, e.g., normality, proportional hazards, etc</w:t>
+        <w:lastRenderedPageBreak/>
+        <w:t>Methods used for assumptions t</w:t>
+      </w:r>
+      <w:r>
+        <w:rPr>
+          <w:i/>
+          <w:iCs/>
+        </w:rPr>
+        <w:t>o be checked for statistical methods</w:t>
       </w:r>
     </w:p>
     <w:p>
       <w:pPr>
         <w:numPr>
           <w:ilvl w:val="0"/>
-          <w:numId w:val="27"/>
+          <w:numId w:val="45"/>
         </w:numPr>
       </w:pPr>
       <w:r>
@@ -1337,14 +1289,14 @@
           <w:i/>
           <w:iCs/>
         </w:rPr>
-        <w:t>any planned sensitivity analyses for each outcome where applicable</w:t>
+        <w:t>details of alternative methods to be used if distributional assumptions do not hold, e.g., normality, proportional hazards, etc</w:t>
       </w:r>
     </w:p>
     <w:p>
       <w:pPr>
         <w:numPr>
           <w:ilvl w:val="0"/>
-          <w:numId w:val="27"/>
+          <w:numId w:val="45"/>
         </w:numPr>
       </w:pPr>
       <w:r>
@@ -1352,30 +1304,45 @@
           <w:i/>
           <w:iCs/>
         </w:rPr>
-        <w:t>Any planned subgroup a</w:t>
-      </w:r>
-      <w:r>
-        <w:rPr>
-          <w:i/>
-          <w:iCs/>
-        </w:rPr>
-        <w:t>nalyses for each outcome including how subgroups are defined, the statistical method that will be used and how the results will be presented (e.g., forest plot)</w:t>
-      </w:r>
-    </w:p>
-    <w:p>
-      <w:r>
-        <w:rPr>
-          <w:i/>
-          <w:iCs/>
-        </w:rPr>
-        <w:t>If more than one method is to be used to analyse the primary outcome, e.g. adjusted and unadjus</w:t>
-      </w:r>
-      <w:r>
-        <w:rPr>
-          <w:i/>
-          <w:iCs/>
-        </w:rPr>
-        <w:t>ted for covariates, then the primary analysis method should be identified.</w:t>
+        <w:t>any planned sensitivity analyses for each outcome where applicable</w:t>
+      </w:r>
+    </w:p>
+    <w:p>
+      <w:pPr>
+        <w:numPr>
+          <w:ilvl w:val="0"/>
+          <w:numId w:val="45"/>
+        </w:numPr>
+      </w:pPr>
+      <w:r>
+        <w:rPr>
+          <w:i/>
+          <w:iCs/>
+        </w:rPr>
+        <w:t>Any planned subgroup ana</w:t>
+      </w:r>
+      <w:r>
+        <w:rPr>
+          <w:i/>
+          <w:iCs/>
+        </w:rPr>
+        <w:t>lyses for each outcome including how subgroups are defined, the statistical method that will be used and how the results will be presented (e.g., forest plot)</w:t>
+      </w:r>
+    </w:p>
+    <w:p>
+      <w:r>
+        <w:rPr>
+          <w:i/>
+          <w:iCs/>
+        </w:rPr>
+        <w:t>If more than one method is to be used to analyse the primary outcome, e.g. adjusted and unadjuste</w:t>
+      </w:r>
+      <w:r>
+        <w:rPr>
+          <w:i/>
+          <w:iCs/>
+        </w:rPr>
+        <w:t>d for covariates, then the primary analysis method should be identified.</w:t>
       </w:r>
     </w:p>
     <w:p>
@@ -1385,7 +1352,6 @@
       <w:bookmarkStart w:id="26" w:name="missing-data"/>
       <w:bookmarkEnd w:id="25"/>
       <w:r>
-        <w:lastRenderedPageBreak/>
         <w:t>Missing data</w:t>
       </w:r>
     </w:p>
@@ -1414,14 +1380,14 @@
           <w:i/>
           <w:iCs/>
         </w:rPr>
-        <w:t>Details of any additional statistical analyses requ</w:t>
-      </w:r>
-      <w:r>
-        <w:rPr>
-          <w:i/>
-          <w:iCs/>
-        </w:rPr>
-        <w:t>ired, e.g., complier-average causal effect analysis</w:t>
+        <w:t>Details of any additional statistical analyses requir</w:t>
+      </w:r>
+      <w:r>
+        <w:rPr>
+          <w:i/>
+          <w:iCs/>
+        </w:rPr>
+        <w:t>ed, e.g., complier-average causal effect analysis</w:t>
       </w:r>
     </w:p>
     <w:p>
@@ -1440,48 +1406,48 @@
           <w:i/>
           <w:iCs/>
         </w:rPr>
-        <w:t>Sufficient detail on summarizing safety data, e.g., information on severity, expectedness, and causality; details of how adverse events are coded or cate.g.orized; how adverse event data will be ana</w:t>
-      </w:r>
-      <w:r>
-        <w:rPr>
-          <w:i/>
-          <w:iCs/>
-        </w:rPr>
-        <w:t>lyzed, i.e., grade 3/4 only, incidence case analysis, intervention emergent analysis.</w:t>
+        <w:t>Sufficient detail on summarizing safety data, e.g., information on severity, expectedness, and causality; details of how adverse events are coded or categorized; how adverse event data will be analyze</w:t>
+      </w:r>
+      <w:r>
+        <w:rPr>
+          <w:i/>
+          <w:iCs/>
+        </w:rPr>
+        <w:t>d, i.e., grade 3/4 only, incidence case analysis, intervention emergent analysis.</w:t>
       </w:r>
     </w:p>
     <w:p>
       <w:pPr>
         <w:pStyle w:val="Heading2"/>
       </w:pPr>
-      <w:bookmarkStart w:id="29" w:name="analysis-dissemination-strate.g.y"/>
+      <w:bookmarkStart w:id="29" w:name="analysis-dissemination-strategy"/>
       <w:bookmarkEnd w:id="28"/>
       <w:r>
-        <w:t>Analysis dissemination strate.g.y</w:t>
-      </w:r>
-    </w:p>
-    <w:p>
-      <w:r>
-        <w:rPr>
-          <w:i/>
-          <w:iCs/>
-        </w:rPr>
-        <w:t>Outline the intended steps to be taken to disseminate the results of the study (i.e. will the results be published, presented at a confe</w:t>
-      </w:r>
-      <w:r>
-        <w:rPr>
-          <w:i/>
-          <w:iCs/>
-        </w:rPr>
-        <w:t>rence etc.).</w:t>
-      </w:r>
-    </w:p>
-    <w:p>
-      <w:r>
-        <w:t>CCMS will provide a statistical report with the results of the analysis according to this SAP. Results of this analysis can be published in articles or presented at conferences by the investigator. The assigned statistician of CCMS will have t</w:t>
-      </w:r>
-      <w:r>
-        <w:t>o be recognized as statistician of the study by mentioning her/him as a co-author.</w:t>
+        <w:t>Analysis dissemination strategy</w:t>
+      </w:r>
+    </w:p>
+    <w:p>
+      <w:r>
+        <w:rPr>
+          <w:i/>
+          <w:iCs/>
+        </w:rPr>
+        <w:t xml:space="preserve">Outline the intended steps to be taken to disseminate the results of the study (i.e. will the results be published, presented at a conference </w:t>
+      </w:r>
+      <w:r>
+        <w:rPr>
+          <w:i/>
+          <w:iCs/>
+        </w:rPr>
+        <w:t>etc.).</w:t>
+      </w:r>
+    </w:p>
+    <w:p>
+      <w:r>
+        <w:t>CCMS will provide a statistical report with the results of the analysis according to this SAP. Results of this analysis can be published in articles or presented at conferences by the investigator. The assigned statistician of CCMS will have to be r</w:t>
+      </w:r>
+      <w:r>
+        <w:t>ecognized as statistician of the study by mentioning her/him as a co-author.</w:t>
       </w:r>
     </w:p>
     <w:p>
@@ -1500,14 +1466,7 @@
           <w:i/>
           <w:iCs/>
         </w:rPr>
-        <w:t>Detail how you will interpret the results in the context of your stated hypothesis. I.e. if the results do/do not meet your hypothesis, what will you conclude</w:t>
-      </w:r>
-      <w:r>
-        <w:rPr>
-          <w:i/>
-          <w:iCs/>
-        </w:rPr>
-        <w:t>?</w:t>
+        <w:t>Detail how you will interpret the results in the context of your stated hypothesis. I.e. if the results do/do not meet your hypothesis, what will you conclude?</w:t>
       </w:r>
     </w:p>
     <w:p>
@@ -1517,6 +1476,7 @@
       <w:bookmarkStart w:id="31" w:name="statistical-software"/>
       <w:bookmarkEnd w:id="30"/>
       <w:r>
+        <w:lastRenderedPageBreak/>
         <w:t>Statistical Software</w:t>
       </w:r>
     </w:p>
@@ -1543,7 +1503,7 @@
       <w:pPr>
         <w:numPr>
           <w:ilvl w:val="0"/>
-          <w:numId w:val="28"/>
+          <w:numId w:val="46"/>
         </w:numPr>
       </w:pPr>
       <w:r>
@@ -1558,7 +1518,7 @@
       <w:pPr>
         <w:numPr>
           <w:ilvl w:val="0"/>
-          <w:numId w:val="28"/>
+          <w:numId w:val="46"/>
         </w:numPr>
       </w:pPr>
       <w:r>
@@ -1573,7 +1533,7 @@
       <w:pPr>
         <w:numPr>
           <w:ilvl w:val="0"/>
-          <w:numId w:val="28"/>
+          <w:numId w:val="46"/>
         </w:numPr>
       </w:pPr>
       <w:r>
@@ -1581,7 +1541,6 @@
           <w:i/>
           <w:iCs/>
         </w:rPr>
-        <w:lastRenderedPageBreak/>
         <w:t>Reference to the Trial Master File and Statistical Master File</w:t>
       </w:r>
     </w:p>
@@ -1589,7 +1548,7 @@
       <w:pPr>
         <w:numPr>
           <w:ilvl w:val="0"/>
-          <w:numId w:val="28"/>
+          <w:numId w:val="46"/>
         </w:numPr>
       </w:pPr>
       <w:r>
@@ -1604,7 +1563,7 @@
       <w:pPr>
         <w:numPr>
           <w:ilvl w:val="0"/>
-          <w:numId w:val="28"/>
+          <w:numId w:val="46"/>
         </w:numPr>
       </w:pPr>
       <w:r>
@@ -1618,10 +1577,10 @@
     <w:bookmarkEnd w:id="32"/>
     <w:bookmarkEnd w:id="23"/>
     <w:sectPr>
-      <w:headerReference w:type="even" r:id="rId8"/>
-      <w:headerReference w:type="default" r:id="rId9"/>
-      <w:footerReference w:type="default" r:id="rId10"/>
-      <w:headerReference w:type="first" r:id="rId11"/>
+      <w:headerReference w:type="even" r:id="rId7"/>
+      <w:headerReference w:type="default" r:id="rId8"/>
+      <w:footerReference w:type="default" r:id="rId9"/>
+      <w:headerReference w:type="first" r:id="rId10"/>
       <w:pgSz w:w="11900" w:h="16840"/>
       <w:pgMar w:top="2543" w:right="1134" w:bottom="1843" w:left="1134" w:header="510" w:footer="36" w:gutter="0"/>
       <w:pgNumType w:start="0"/>
@@ -1879,7 +1838,7 @@
                       <w:noProof/>
                       <w:color w:val="6C96AD"/>
                     </w:rPr>
-                    <w:t>8</w:t>
+                    <w:t>7</w:t>
                   </w:r>
                   <w:r>
                     <w:rPr>
@@ -2153,7 +2112,16 @@
               <w:sz w:val="24"/>
               <w:lang w:val="fr-FR"/>
             </w:rPr>
-            <w:t>Statistical Analysis Plan</w:t>
+            <w:t xml:space="preserve">Statistical Analysis </w:t>
+          </w:r>
+          <w:r>
+            <w:rPr>
+              <w:b/>
+              <w:color w:val="E6442E" w:themeColor="text2"/>
+              <w:sz w:val="24"/>
+              <w:lang w:val="fr-FR"/>
+            </w:rPr>
+            <w:t>Plan</w:t>
           </w:r>
         </w:p>
       </w:tc>
@@ -3397,6 +3365,60 @@
     <w:abstractNumId w:val="11"/>
   </w:num>
   <w:num w:numId="28">
+    <w:abstractNumId w:val="11"/>
+  </w:num>
+  <w:num w:numId="29">
+    <w:abstractNumId w:val="10"/>
+  </w:num>
+  <w:num w:numId="30">
+    <w:abstractNumId w:val="11"/>
+  </w:num>
+  <w:num w:numId="31">
+    <w:abstractNumId w:val="11"/>
+  </w:num>
+  <w:num w:numId="32">
+    <w:abstractNumId w:val="11"/>
+  </w:num>
+  <w:num w:numId="33">
+    <w:abstractNumId w:val="11"/>
+  </w:num>
+  <w:num w:numId="34">
+    <w:abstractNumId w:val="11"/>
+  </w:num>
+  <w:num w:numId="35">
+    <w:abstractNumId w:val="11"/>
+  </w:num>
+  <w:num w:numId="36">
+    <w:abstractNumId w:val="11"/>
+  </w:num>
+  <w:num w:numId="37">
+    <w:abstractNumId w:val="11"/>
+  </w:num>
+  <w:num w:numId="38">
+    <w:abstractNumId w:val="10"/>
+  </w:num>
+  <w:num w:numId="39">
+    <w:abstractNumId w:val="11"/>
+  </w:num>
+  <w:num w:numId="40">
+    <w:abstractNumId w:val="11"/>
+  </w:num>
+  <w:num w:numId="41">
+    <w:abstractNumId w:val="11"/>
+  </w:num>
+  <w:num w:numId="42">
+    <w:abstractNumId w:val="11"/>
+  </w:num>
+  <w:num w:numId="43">
+    <w:abstractNumId w:val="11"/>
+  </w:num>
+  <w:num w:numId="44">
+    <w:abstractNumId w:val="11"/>
+  </w:num>
+  <w:num w:numId="45">
+    <w:abstractNumId w:val="11"/>
+  </w:num>
+  <w:num w:numId="46">
     <w:abstractNumId w:val="11"/>
   </w:num>
 </w:numbering>

</xml_diff>

<commit_message>
- normal text left sided instead of centered
</commit_message>
<xml_diff>
--- a/inst/rmarkdown/templates/SAP/skeleton/SAPtemplate.docx
+++ b/inst/rmarkdown/templates/SAP/skeleton/SAPtemplate.docx
@@ -10,7 +10,23 @@
           <w:i/>
           <w:iCs/>
         </w:rPr>
-        <w:t>TITLE: Descriptive title that matches the protocol, with SAP either as a forerunner or subtitle, and trial acronym (if applicable)</w:t>
+        <w:t xml:space="preserve">TITLE: Descriptive title that matches the protocol, with SAP </w:t>
+      </w:r>
+      <w:proofErr w:type="gramStart"/>
+      <w:r>
+        <w:rPr>
+          <w:i/>
+          <w:iCs/>
+        </w:rPr>
+        <w:t>either as</w:t>
+      </w:r>
+      <w:proofErr w:type="gramEnd"/>
+      <w:r>
+        <w:rPr>
+          <w:i/>
+          <w:iCs/>
+        </w:rPr>
+        <w:t xml:space="preserve"> a forerunner or subtitle, and trial acronym (if applicable)</w:t>
       </w:r>
     </w:p>
     <w:p>
@@ -69,8 +85,17 @@
           <w:i/>
           <w:iCs/>
         </w:rPr>
-        <w:t>Reference to version of protocol being used</w:t>
-      </w:r>
+        <w:t xml:space="preserve">Reference to version of protocol </w:t>
+      </w:r>
+      <w:proofErr w:type="gramStart"/>
+      <w:r>
+        <w:rPr>
+          <w:i/>
+          <w:iCs/>
+        </w:rPr>
+        <w:t>being used</w:t>
+      </w:r>
+      <w:proofErr w:type="gramEnd"/>
     </w:p>
     <w:p>
       <w:r>
@@ -110,9 +135,6 @@
             <w:tcW w:w="0" w:type="auto"/>
           </w:tcPr>
           <w:p>
-            <w:pPr>
-              <w:jc w:val="left"/>
-            </w:pPr>
             <w:r>
               <w:t>Section number changed</w:t>
             </w:r>
@@ -123,9 +145,6 @@
             <w:tcW w:w="0" w:type="auto"/>
           </w:tcPr>
           <w:p>
-            <w:pPr>
-              <w:jc w:val="left"/>
-            </w:pPr>
             <w:r>
               <w:t>Description and reason of change</w:t>
             </w:r>
@@ -136,9 +155,6 @@
             <w:tcW w:w="0" w:type="auto"/>
           </w:tcPr>
           <w:p>
-            <w:pPr>
-              <w:jc w:val="left"/>
-            </w:pPr>
             <w:r>
               <w:t>Date changed</w:t>
             </w:r>
@@ -287,30 +303,64 @@
           <w:iCs/>
         </w:rPr>
         <w:lastRenderedPageBreak/>
-        <w:t>A statistical analysis plan includes many features of a r</w:t>
-      </w:r>
-      <w:r>
-        <w:rPr>
-          <w:i/>
-          <w:iCs/>
-        </w:rPr>
-        <w:t>esearch project with a particular emphasis on mapping out how research questions will be answered and what is necessary to answer the question. The reference to this SAP template and more information can be found here:</w:t>
-      </w:r>
-    </w:p>
-    <w:p>
-      <w:r>
-        <w:rPr>
-          <w:i/>
-          <w:iCs/>
-        </w:rPr>
-        <w:t>Gamble, Carrol, et al. “Guidelines fo</w:t>
-      </w:r>
-      <w:r>
-        <w:rPr>
-          <w:i/>
-          <w:iCs/>
-        </w:rPr>
-        <w:t>r the content of statistical analysis plans in clinical trials.” Jama 318.23 (2017): 2337-2343.</w:t>
+        <w:t xml:space="preserve">A statistical analysis plan includes many features of a research project with a particular emphasis on mapping out how research questions </w:t>
+      </w:r>
+      <w:proofErr w:type="gramStart"/>
+      <w:r>
+        <w:rPr>
+          <w:i/>
+          <w:iCs/>
+        </w:rPr>
+        <w:t>will be answered</w:t>
+      </w:r>
+      <w:proofErr w:type="gramEnd"/>
+      <w:r>
+        <w:rPr>
+          <w:i/>
+          <w:iCs/>
+        </w:rPr>
+        <w:t xml:space="preserve"> and what is necessary to answer the question. The reference to this SAP template and more information </w:t>
+      </w:r>
+      <w:proofErr w:type="gramStart"/>
+      <w:r>
+        <w:rPr>
+          <w:i/>
+          <w:iCs/>
+        </w:rPr>
+        <w:t>can be found</w:t>
+      </w:r>
+      <w:proofErr w:type="gramEnd"/>
+      <w:r>
+        <w:rPr>
+          <w:i/>
+          <w:iCs/>
+        </w:rPr>
+        <w:t xml:space="preserve"> here:</w:t>
+      </w:r>
+    </w:p>
+    <w:p>
+      <w:r>
+        <w:rPr>
+          <w:i/>
+          <w:iCs/>
+        </w:rPr>
+        <w:t xml:space="preserve">Gamble, Carrol, et al. “Guidelines for the content of statistical analysis plans in clinical trials.” </w:t>
+      </w:r>
+      <w:proofErr w:type="spellStart"/>
+      <w:r>
+        <w:rPr>
+          <w:i/>
+          <w:iCs/>
+        </w:rPr>
+        <w:t>Jama</w:t>
+      </w:r>
+      <w:proofErr w:type="spellEnd"/>
+      <w:r>
+        <w:rPr>
+          <w:i/>
+          <w:iCs/>
+        </w:rPr>
+        <w:t xml:space="preserve"> 318.23 (2017): 2337-2343.</w:t>
       </w:r>
     </w:p>
     <w:p>
@@ -361,25 +411,18 @@
           <w:b/>
           <w:bCs/>
         </w:rPr>
-        <w:t>Person conducting data anal</w:t>
-      </w:r>
+        <w:t>Person conducting data analysis</w:t>
+      </w:r>
+      <w:r>
+        <w:t>:</w:t>
+      </w:r>
+    </w:p>
+    <w:p>
       <w:r>
         <w:rPr>
           <w:b/>
           <w:bCs/>
         </w:rPr>
-        <w:t>ysis</w:t>
-      </w:r>
-      <w:r>
-        <w:t>:</w:t>
-      </w:r>
-    </w:p>
-    <w:p>
-      <w:r>
-        <w:rPr>
-          <w:b/>
-          <w:bCs/>
-        </w:rPr>
         <w:t>Analysis team members</w:t>
       </w:r>
       <w:r>
@@ -411,14 +454,23 @@
           <w:i/>
           <w:iCs/>
         </w:rPr>
-        <w:t>Provide an overview of the necessary background for the study including evidence of what is already known in the area of study and what the gaps are in the literature. A brief synopsis is sufficient within a SAP to avoid duplication of information in the p</w:t>
-      </w:r>
-      <w:r>
-        <w:rPr>
-          <w:i/>
-          <w:iCs/>
-        </w:rPr>
-        <w:t>rotocol. Finish with a clear stated aim of the project.</w:t>
+        <w:t xml:space="preserve">Provide an overview of the necessary background for the study including evidence of what </w:t>
+      </w:r>
+      <w:proofErr w:type="gramStart"/>
+      <w:r>
+        <w:rPr>
+          <w:i/>
+          <w:iCs/>
+        </w:rPr>
+        <w:t>is already known</w:t>
+      </w:r>
+      <w:proofErr w:type="gramEnd"/>
+      <w:r>
+        <w:rPr>
+          <w:i/>
+          <w:iCs/>
+        </w:rPr>
+        <w:t xml:space="preserve"> in the area of study and what the gaps are in the literature. A brief synopsis is sufficient within a SAP to avoid duplication of information in the protocol. Finish with a clear stated aim of the project.</w:t>
       </w:r>
     </w:p>
     <w:p>
@@ -490,14 +542,23 @@
           <w:i/>
           <w:iCs/>
         </w:rPr>
-        <w:t>Brief description of trial design including type of trial (e.g</w:t>
-      </w:r>
-      <w:r>
-        <w:rPr>
-          <w:i/>
-          <w:iCs/>
-        </w:rPr>
-        <w:t>., parallel group, multi-arm, crossover, factorial) and allocation ratio and may include brief description of interventions.</w:t>
+        <w:t xml:space="preserve">Brief description of trial design including type of trial (e.g., parallel group, multi-arm, crossover, </w:t>
+      </w:r>
+      <w:proofErr w:type="gramStart"/>
+      <w:r>
+        <w:rPr>
+          <w:i/>
+          <w:iCs/>
+        </w:rPr>
+        <w:t>factorial</w:t>
+      </w:r>
+      <w:proofErr w:type="gramEnd"/>
+      <w:r>
+        <w:rPr>
+          <w:i/>
+          <w:iCs/>
+        </w:rPr>
+        <w:t>) and allocation ratio and may include brief description of interventions.</w:t>
       </w:r>
     </w:p>
     <w:p>
@@ -517,14 +578,7 @@
           <w:i/>
           <w:iCs/>
         </w:rPr>
-        <w:t xml:space="preserve">Randomization details, e.g., whether any minimization or stratification occurred (including stratifying factors used </w:t>
-      </w:r>
-      <w:r>
-        <w:rPr>
-          <w:i/>
-          <w:iCs/>
-        </w:rPr>
-        <w:t>or the location of that information if it is not held within the SAP).</w:t>
+        <w:t>Randomization details, e.g., whether any minimization or stratification occurred (including stratifying factors used or the location of that information if it is not held within the SAP).</w:t>
       </w:r>
     </w:p>
     <w:p>
@@ -552,14 +606,23 @@
           <w:i/>
           <w:iCs/>
         </w:rPr>
-        <w:t>Sufficient detail must be provided to enable another statis</w:t>
-      </w:r>
-      <w:r>
-        <w:rPr>
-          <w:i/>
-          <w:iCs/>
-        </w:rPr>
-        <w:t>tician to reproduce the calculation.</w:t>
+        <w:t xml:space="preserve">Sufficient detail </w:t>
+      </w:r>
+      <w:proofErr w:type="gramStart"/>
+      <w:r>
+        <w:rPr>
+          <w:i/>
+          <w:iCs/>
+        </w:rPr>
+        <w:t>must be provided</w:t>
+      </w:r>
+      <w:proofErr w:type="gramEnd"/>
+      <w:r>
+        <w:rPr>
+          <w:i/>
+          <w:iCs/>
+        </w:rPr>
+        <w:t xml:space="preserve"> to enable another statistician to reproduce the calculation.</w:t>
       </w:r>
     </w:p>
     <w:p>
@@ -602,7 +665,23 @@
           <w:i/>
           <w:iCs/>
         </w:rPr>
-        <w:t>Superiority, equivalence, or non-inferiority hypothesis testing framework, including which comparisons will be presented on this basis.</w:t>
+        <w:t xml:space="preserve">Superiority, equivalence, or non-inferiority hypothesis testing framework, including which comparisons </w:t>
+      </w:r>
+      <w:proofErr w:type="gramStart"/>
+      <w:r>
+        <w:rPr>
+          <w:i/>
+          <w:iCs/>
+        </w:rPr>
+        <w:t>will be presented</w:t>
+      </w:r>
+      <w:proofErr w:type="gramEnd"/>
+      <w:r>
+        <w:rPr>
+          <w:i/>
+          <w:iCs/>
+        </w:rPr>
+        <w:t xml:space="preserve"> on this basis.</w:t>
       </w:r>
     </w:p>
     <w:p>
@@ -636,14 +715,23 @@
           <w:i/>
           <w:iCs/>
         </w:rPr>
-        <w:t>Information on interim analyses specifying what interim analyses will be carried out, who will perform the analy</w:t>
-      </w:r>
-      <w:r>
-        <w:rPr>
-          <w:i/>
-          <w:iCs/>
-        </w:rPr>
-        <w:t>ses and listing of time points. If interim analyses are not planned then this should be stated for clarity</w:t>
+        <w:t xml:space="preserve">Information on interim analyses specifying what interim analyses </w:t>
+      </w:r>
+      <w:proofErr w:type="gramStart"/>
+      <w:r>
+        <w:rPr>
+          <w:i/>
+          <w:iCs/>
+        </w:rPr>
+        <w:t>will be carried</w:t>
+      </w:r>
+      <w:proofErr w:type="gramEnd"/>
+      <w:r>
+        <w:rPr>
+          <w:i/>
+          <w:iCs/>
+        </w:rPr>
+        <w:t xml:space="preserve"> out, who will perform the analyses and listing of time points. If interim analyses are not planned then this should be stated for clarity</w:t>
       </w:r>
     </w:p>
     <w:p>
@@ -692,7 +780,23 @@
           <w:i/>
           <w:iCs/>
         </w:rPr>
-        <w:t>Timing of final analysis, e.g., all outcomes analyzed collectively or timing stratified by planned length of follow-up.</w:t>
+        <w:t xml:space="preserve">Timing of final analysis, e.g., all outcomes </w:t>
+      </w:r>
+      <w:proofErr w:type="spellStart"/>
+      <w:r>
+        <w:rPr>
+          <w:i/>
+          <w:iCs/>
+        </w:rPr>
+        <w:t>analyzed</w:t>
+      </w:r>
+      <w:proofErr w:type="spellEnd"/>
+      <w:r>
+        <w:rPr>
+          <w:i/>
+          <w:iCs/>
+        </w:rPr>
+        <w:t xml:space="preserve"> collectively or timing stratified by planned length of follow-up.</w:t>
       </w:r>
     </w:p>
     <w:p>
@@ -721,7 +825,23 @@
           <w:i/>
           <w:iCs/>
         </w:rPr>
-        <w:t>This information may be provided in a table format.</w:t>
+        <w:t xml:space="preserve">This information </w:t>
+      </w:r>
+      <w:proofErr w:type="gramStart"/>
+      <w:r>
+        <w:rPr>
+          <w:i/>
+          <w:iCs/>
+        </w:rPr>
+        <w:t>may be provided</w:t>
+      </w:r>
+      <w:proofErr w:type="gramEnd"/>
+      <w:r>
+        <w:rPr>
+          <w:i/>
+          <w:iCs/>
+        </w:rPr>
+        <w:t xml:space="preserve"> in a table format.</w:t>
       </w:r>
     </w:p>
     <w:p>
@@ -772,14 +892,23 @@
           <w:i/>
           <w:iCs/>
         </w:rPr>
-        <w:t xml:space="preserve">Description and rationale for any adjustment for multiplicity </w:t>
-      </w:r>
-      <w:r>
-        <w:rPr>
-          <w:i/>
-          <w:iCs/>
-        </w:rPr>
-        <w:t>and, if so, detailing how the type 1 error is to be controlled. If no adjustment for multiplicity is planned then this should be stated for clarity.</w:t>
+        <w:t xml:space="preserve">Description and rationale for any adjustment for multiplicity and, if so, detailing how the type 1 error is to be controlled. If no adjustment for multiplicity </w:t>
+      </w:r>
+      <w:proofErr w:type="gramStart"/>
+      <w:r>
+        <w:rPr>
+          <w:i/>
+          <w:iCs/>
+        </w:rPr>
+        <w:t>is planned</w:t>
+      </w:r>
+      <w:proofErr w:type="gramEnd"/>
+      <w:r>
+        <w:rPr>
+          <w:i/>
+          <w:iCs/>
+        </w:rPr>
+        <w:t xml:space="preserve"> then this should be stated for clarity.</w:t>
       </w:r>
     </w:p>
     <w:p>
@@ -819,14 +948,7 @@
           <w:i/>
           <w:iCs/>
         </w:rPr>
-        <w:t>Definiti</w:t>
-      </w:r>
-      <w:r>
-        <w:rPr>
-          <w:i/>
-          <w:iCs/>
-        </w:rPr>
-        <w:t>on of adherence to the intervention and how this is assessed including extent of exposure</w:t>
+        <w:t>Definition of adherence to the intervention and how this is assessed including extent of exposure</w:t>
       </w:r>
     </w:p>
     <w:p>
@@ -871,14 +993,7 @@
           <w:i/>
           <w:iCs/>
         </w:rPr>
-        <w:t>Description of which protocol deviations will be su</w:t>
-      </w:r>
-      <w:r>
-        <w:rPr>
-          <w:i/>
-          <w:iCs/>
-        </w:rPr>
-        <w:t>mmarized (e.g. number and type of protocol deviations, by group)</w:t>
+        <w:t>Description of which protocol deviations will be summarized (e.g. number and type of protocol deviations, by group)</w:t>
       </w:r>
     </w:p>
     <w:p>
@@ -906,14 +1021,7 @@
           <w:i/>
           <w:iCs/>
         </w:rPr>
-        <w:t>This includes which outcomes will be analysed according to which analysi</w:t>
-      </w:r>
-      <w:r>
-        <w:rPr>
-          <w:i/>
-          <w:iCs/>
-        </w:rPr>
-        <w:t>s population.</w:t>
+        <w:t>This includes which outcomes will be analysed according to which analysis population.</w:t>
       </w:r>
     </w:p>
     <w:p>
@@ -990,14 +1098,23 @@
           <w:i/>
           <w:iCs/>
         </w:rPr>
-        <w:t>Accord</w:t>
-      </w:r>
-      <w:r>
-        <w:rPr>
-          <w:i/>
-          <w:iCs/>
-        </w:rPr>
-        <w:t>ing to the CONSORT guidelines, a flow diagram must be completed in order to be compliant with the CONSORT 2010 standards.</w:t>
+        <w:t xml:space="preserve">According to the CONSORT guidelines, a flow diagram </w:t>
+      </w:r>
+      <w:proofErr w:type="gramStart"/>
+      <w:r>
+        <w:rPr>
+          <w:i/>
+          <w:iCs/>
+        </w:rPr>
+        <w:t>must be completed</w:t>
+      </w:r>
+      <w:proofErr w:type="gramEnd"/>
+      <w:r>
+        <w:rPr>
+          <w:i/>
+          <w:iCs/>
+        </w:rPr>
+        <w:t xml:space="preserve"> in order to be compliant with the CONSORT 2010 standards.</w:t>
       </w:r>
     </w:p>
     <w:p>
@@ -1052,14 +1169,7 @@
           <w:i/>
           <w:iCs/>
         </w:rPr>
-        <w:t>Re</w:t>
-      </w:r>
-      <w:r>
-        <w:rPr>
-          <w:i/>
-          <w:iCs/>
-        </w:rPr>
-        <w:t>asons and details of how withdrawal/lost to follow-up data will be presented</w:t>
+        <w:t>Reasons and details of how withdrawal/lost to follow-up data will be presented</w:t>
       </w:r>
     </w:p>
     <w:p>
@@ -1143,14 +1253,23 @@
           <w:i/>
           <w:iCs/>
         </w:rPr>
-        <w:t>L</w:t>
-      </w:r>
-      <w:r>
-        <w:rPr>
-          <w:i/>
-          <w:iCs/>
-        </w:rPr>
-        <w:t>ist and describe each primary and secondary outcome including details of:</w:t>
+        <w:t xml:space="preserve">List and describe each primary and secondary outcome including details </w:t>
+      </w:r>
+      <w:proofErr w:type="gramStart"/>
+      <w:r>
+        <w:rPr>
+          <w:i/>
+          <w:iCs/>
+        </w:rPr>
+        <w:t>of</w:t>
+      </w:r>
+      <w:proofErr w:type="gramEnd"/>
+      <w:r>
+        <w:rPr>
+          <w:i/>
+          <w:iCs/>
+        </w:rPr>
+        <w:t>:</w:t>
       </w:r>
     </w:p>
     <w:p>
@@ -1160,12 +1279,21 @@
           <w:numId w:val="44"/>
         </w:numPr>
       </w:pPr>
-      <w:r>
-        <w:rPr>
-          <w:i/>
-          <w:iCs/>
-        </w:rPr>
-        <w:t>specification of outcomes and timings. If applicable include the order of importance of primary or key secondary end points (e.g., order in which they will be tested)</w:t>
+      <w:proofErr w:type="gramStart"/>
+      <w:r>
+        <w:rPr>
+          <w:i/>
+          <w:iCs/>
+        </w:rPr>
+        <w:t>specification</w:t>
+      </w:r>
+      <w:proofErr w:type="gramEnd"/>
+      <w:r>
+        <w:rPr>
+          <w:i/>
+          <w:iCs/>
+        </w:rPr>
+        <w:t xml:space="preserve"> of outcomes and timings. If applicable include the order of importance of primary or key secondary end points (e.g., order in which they will be tested)</w:t>
       </w:r>
     </w:p>
     <w:p>
@@ -1180,7 +1308,39 @@
           <w:i/>
           <w:iCs/>
         </w:rPr>
-        <w:t>specific measurement and units (e.g., glucose control, hbA1c [mmol/mol or %])</w:t>
+        <w:t>specific measurement and units (e.g., glucose control, hbA1c [</w:t>
+      </w:r>
+      <w:proofErr w:type="spellStart"/>
+      <w:r>
+        <w:rPr>
+          <w:i/>
+          <w:iCs/>
+        </w:rPr>
+        <w:t>mmol</w:t>
+      </w:r>
+      <w:proofErr w:type="spellEnd"/>
+      <w:r>
+        <w:rPr>
+          <w:i/>
+          <w:iCs/>
+        </w:rPr>
+        <w:t>/</w:t>
+      </w:r>
+      <w:proofErr w:type="spellStart"/>
+      <w:r>
+        <w:rPr>
+          <w:i/>
+          <w:iCs/>
+        </w:rPr>
+        <w:t>mol</w:t>
+      </w:r>
+      <w:proofErr w:type="spellEnd"/>
+      <w:r>
+        <w:rPr>
+          <w:i/>
+          <w:iCs/>
+        </w:rPr>
+        <w:t xml:space="preserve"> or %])</w:t>
       </w:r>
     </w:p>
     <w:p>
@@ -1195,7 +1355,39 @@
           <w:i/>
           <w:iCs/>
         </w:rPr>
-        <w:t>any calculation or transformation used to derive the outcome (e.g., change from baseline, QoL score, time to event, logarithm, etc)</w:t>
+        <w:t xml:space="preserve">any calculation or transformation used to derive the outcome (e.g., change from baseline, </w:t>
+      </w:r>
+      <w:proofErr w:type="spellStart"/>
+      <w:r>
+        <w:rPr>
+          <w:i/>
+          <w:iCs/>
+        </w:rPr>
+        <w:t>QoL</w:t>
+      </w:r>
+      <w:proofErr w:type="spellEnd"/>
+      <w:r>
+        <w:rPr>
+          <w:i/>
+          <w:iCs/>
+        </w:rPr>
+        <w:t xml:space="preserve"> score, time to event, logarithm, </w:t>
+      </w:r>
+      <w:proofErr w:type="spellStart"/>
+      <w:r>
+        <w:rPr>
+          <w:i/>
+          <w:iCs/>
+        </w:rPr>
+        <w:t>etc</w:t>
+      </w:r>
+      <w:proofErr w:type="spellEnd"/>
+      <w:r>
+        <w:rPr>
+          <w:i/>
+          <w:iCs/>
+        </w:rPr>
+        <w:t>)</w:t>
       </w:r>
     </w:p>
     <w:p>
@@ -1214,14 +1406,23 @@
           <w:i/>
           <w:iCs/>
         </w:rPr>
-        <w:t>List and describe each primar</w:t>
-      </w:r>
-      <w:r>
-        <w:rPr>
-          <w:i/>
-          <w:iCs/>
-        </w:rPr>
-        <w:t>y and secondary outcome including details of:</w:t>
+        <w:t xml:space="preserve">List and describe each primary and secondary outcome including details </w:t>
+      </w:r>
+      <w:proofErr w:type="gramStart"/>
+      <w:r>
+        <w:rPr>
+          <w:i/>
+          <w:iCs/>
+        </w:rPr>
+        <w:t>of</w:t>
+      </w:r>
+      <w:proofErr w:type="gramEnd"/>
+      <w:r>
+        <w:rPr>
+          <w:i/>
+          <w:iCs/>
+        </w:rPr>
+        <w:t>:</w:t>
       </w:r>
     </w:p>
     <w:p>
@@ -1267,14 +1468,7 @@
           <w:iCs/>
         </w:rPr>
         <w:lastRenderedPageBreak/>
-        <w:t>Methods used for assumptions t</w:t>
-      </w:r>
-      <w:r>
-        <w:rPr>
-          <w:i/>
-          <w:iCs/>
-        </w:rPr>
-        <w:t>o be checked for statistical methods</w:t>
+        <w:t>Methods used for assumptions to be checked for statistical methods</w:t>
       </w:r>
     </w:p>
     <w:p>
@@ -1289,8 +1483,17 @@
           <w:i/>
           <w:iCs/>
         </w:rPr>
-        <w:t>details of alternative methods to be used if distributional assumptions do not hold, e.g., normality, proportional hazards, etc</w:t>
-      </w:r>
+        <w:t xml:space="preserve">details of alternative methods to be used if distributional assumptions do not hold, e.g., normality, proportional hazards, </w:t>
+      </w:r>
+      <w:proofErr w:type="spellStart"/>
+      <w:r>
+        <w:rPr>
+          <w:i/>
+          <w:iCs/>
+        </w:rPr>
+        <w:t>etc</w:t>
+      </w:r>
+      <w:proofErr w:type="spellEnd"/>
     </w:p>
     <w:p>
       <w:pPr>
@@ -1319,30 +1522,32 @@
           <w:i/>
           <w:iCs/>
         </w:rPr>
-        <w:t>Any planned subgroup ana</w:t>
-      </w:r>
-      <w:r>
-        <w:rPr>
-          <w:i/>
-          <w:iCs/>
-        </w:rPr>
-        <w:t>lyses for each outcome including how subgroups are defined, the statistical method that will be used and how the results will be presented (e.g., forest plot)</w:t>
-      </w:r>
-    </w:p>
-    <w:p>
-      <w:r>
-        <w:rPr>
-          <w:i/>
-          <w:iCs/>
-        </w:rPr>
-        <w:t>If more than one method is to be used to analyse the primary outcome, e.g. adjusted and unadjuste</w:t>
-      </w:r>
-      <w:r>
-        <w:rPr>
-          <w:i/>
-          <w:iCs/>
-        </w:rPr>
-        <w:t>d for covariates, then the primary analysis method should be identified.</w:t>
+        <w:t>Any planned subgroup analyses for each outcome including how subgroups are defined, the statistical method that will be used and how the results will be presented (e.g., forest plot)</w:t>
+      </w:r>
+    </w:p>
+    <w:p>
+      <w:r>
+        <w:rPr>
+          <w:i/>
+          <w:iCs/>
+        </w:rPr>
+        <w:t xml:space="preserve">If more than one method is to </w:t>
+      </w:r>
+      <w:proofErr w:type="gramStart"/>
+      <w:r>
+        <w:rPr>
+          <w:i/>
+          <w:iCs/>
+        </w:rPr>
+        <w:t>be used</w:t>
+      </w:r>
+      <w:proofErr w:type="gramEnd"/>
+      <w:r>
+        <w:rPr>
+          <w:i/>
+          <w:iCs/>
+        </w:rPr>
+        <w:t xml:space="preserve"> to analyse the primary outcome, e.g. adjusted and unadjusted for covariates, then the primary analysis method should be identified.</w:t>
       </w:r>
     </w:p>
     <w:p>
@@ -1380,14 +1585,7 @@
           <w:i/>
           <w:iCs/>
         </w:rPr>
-        <w:t>Details of any additional statistical analyses requir</w:t>
-      </w:r>
-      <w:r>
-        <w:rPr>
-          <w:i/>
-          <w:iCs/>
-        </w:rPr>
-        <w:t>ed, e.g., complier-average causal effect analysis</w:t>
+        <w:t>Details of any additional statistical analyses required, e.g., complier-average causal effect analysis</w:t>
       </w:r>
     </w:p>
     <w:p>
@@ -1406,14 +1604,23 @@
           <w:i/>
           <w:iCs/>
         </w:rPr>
-        <w:t>Sufficient detail on summarizing safety data, e.g., information on severity, expectedness, and causality; details of how adverse events are coded or categorized; how adverse event data will be analyze</w:t>
-      </w:r>
-      <w:r>
-        <w:rPr>
-          <w:i/>
-          <w:iCs/>
-        </w:rPr>
-        <w:t>d, i.e., grade 3/4 only, incidence case analysis, intervention emergent analysis.</w:t>
+        <w:t xml:space="preserve">Sufficient detail on summarizing safety data, e.g., information on severity, expectedness, and causality; details of how adverse events are coded or categorized; how adverse event data will be </w:t>
+      </w:r>
+      <w:proofErr w:type="spellStart"/>
+      <w:r>
+        <w:rPr>
+          <w:i/>
+          <w:iCs/>
+        </w:rPr>
+        <w:t>analyzed</w:t>
+      </w:r>
+      <w:proofErr w:type="spellEnd"/>
+      <w:r>
+        <w:rPr>
+          <w:i/>
+          <w:iCs/>
+        </w:rPr>
+        <w:t>, i.e., grade 3/4 only, incidence case analysis, intervention emergent analysis.</w:t>
       </w:r>
     </w:p>
     <w:p>
@@ -1432,22 +1639,28 @@
           <w:i/>
           <w:iCs/>
         </w:rPr>
-        <w:t xml:space="preserve">Outline the intended steps to be taken to disseminate the results of the study (i.e. will the results be published, presented at a conference </w:t>
-      </w:r>
-      <w:r>
-        <w:rPr>
-          <w:i/>
-          <w:iCs/>
-        </w:rPr>
-        <w:t>etc.).</w:t>
-      </w:r>
-    </w:p>
-    <w:p>
-      <w:r>
-        <w:t>CCMS will provide a statistical report with the results of the analysis according to this SAP. Results of this analysis can be published in articles or presented at conferences by the investigator. The assigned statistician of CCMS will have to be r</w:t>
-      </w:r>
-      <w:r>
-        <w:t>ecognized as statistician of the study by mentioning her/him as a co-author.</w:t>
+        <w:t>Outline the intended steps to be taken to disseminate the results of the study (i.e. will the results be published, presented at a conference etc.).</w:t>
+      </w:r>
+    </w:p>
+    <w:p>
+      <w:r>
+        <w:t xml:space="preserve">CCMS will provide a statistical report with the results of the analysis according to this SAP. Results of this analysis </w:t>
+      </w:r>
+      <w:proofErr w:type="gramStart"/>
+      <w:r>
+        <w:t>can be published in articles or presented at conferences by the investigator</w:t>
+      </w:r>
+      <w:proofErr w:type="gramEnd"/>
+      <w:r>
+        <w:t xml:space="preserve">. The assigned statistician of CCMS will have to </w:t>
+      </w:r>
+      <w:proofErr w:type="gramStart"/>
+      <w:r>
+        <w:t>be recognized</w:t>
+      </w:r>
+      <w:proofErr w:type="gramEnd"/>
+      <w:r>
+        <w:t xml:space="preserve"> as statistician of the study by mentioning her/him as a co-author.</w:t>
       </w:r>
     </w:p>
     <w:p>
@@ -1486,7 +1699,23 @@
           <w:i/>
           <w:iCs/>
         </w:rPr>
-        <w:t>Details of statistical packages to be used to carry out analyses.</w:t>
+        <w:t xml:space="preserve">Details of statistical packages to </w:t>
+      </w:r>
+      <w:proofErr w:type="gramStart"/>
+      <w:r>
+        <w:rPr>
+          <w:i/>
+          <w:iCs/>
+        </w:rPr>
+        <w:t>be used</w:t>
+      </w:r>
+      <w:proofErr w:type="gramEnd"/>
+      <w:r>
+        <w:rPr>
+          <w:i/>
+          <w:iCs/>
+        </w:rPr>
+        <w:t xml:space="preserve"> to carry out analyses.</w:t>
       </w:r>
     </w:p>
     <w:p>
@@ -1625,7 +1854,6 @@
         <w:tab w:val="left" w:pos="142"/>
         <w:tab w:val="center" w:pos="5954"/>
       </w:tabs>
-      <w:jc w:val="left"/>
       <w:rPr>
         <w:b/>
         <w:color w:val="EF4E37"/>
@@ -1674,7 +1902,6 @@
               <w:tab w:val="left" w:pos="142"/>
               <w:tab w:val="center" w:pos="5954"/>
             </w:tabs>
-            <w:jc w:val="left"/>
             <w:rPr>
               <w:sz w:val="18"/>
               <w:szCs w:val="18"/>
@@ -1699,7 +1926,6 @@
               <w:tab w:val="left" w:pos="142"/>
               <w:tab w:val="center" w:pos="5954"/>
             </w:tabs>
-            <w:jc w:val="left"/>
             <w:rPr>
               <w:sz w:val="18"/>
               <w:szCs w:val="18"/>
@@ -1785,7 +2011,7 @@
                       <w:noProof/>
                       <w:color w:val="6C96AD"/>
                     </w:rPr>
-                    <w:t>2</w:t>
+                    <w:t>6</w:t>
                   </w:r>
                   <w:r>
                     <w:rPr>
@@ -1929,7 +2155,7 @@
           <w:r>
             <w:rPr>
               <w:noProof/>
-              <w:lang w:val="en-US"/>
+              <w:lang w:val="fr-CH" w:eastAsia="fr-CH"/>
             </w:rPr>
             <w:drawing>
               <wp:inline distT="0" distB="0" distL="0" distR="0" wp14:anchorId="5827A562" wp14:editId="040090A0">
@@ -1995,6 +2221,7 @@
               <w:lang w:val="fr-FR"/>
             </w:rPr>
           </w:pPr>
+          <w:proofErr w:type="spellStart"/>
           <w:r>
             <w:rPr>
               <w:b/>
@@ -2003,6 +2230,7 @@
             </w:rPr>
             <w:t>Form</w:t>
           </w:r>
+          <w:proofErr w:type="spellEnd"/>
         </w:p>
       </w:tc>
       <w:tc>
@@ -2105,6 +2333,7 @@
               <w:lang w:val="fr-FR"/>
             </w:rPr>
           </w:pPr>
+          <w:proofErr w:type="spellStart"/>
           <w:r>
             <w:rPr>
               <w:b/>
@@ -2112,8 +2341,9 @@
               <w:sz w:val="24"/>
               <w:lang w:val="fr-FR"/>
             </w:rPr>
-            <w:t xml:space="preserve">Statistical Analysis </w:t>
+            <w:t>Statistical</w:t>
           </w:r>
+          <w:proofErr w:type="spellEnd"/>
           <w:r>
             <w:rPr>
               <w:b/>
@@ -2121,7 +2351,27 @@
               <w:sz w:val="24"/>
               <w:lang w:val="fr-FR"/>
             </w:rPr>
-            <w:t>Plan</w:t>
+            <w:t xml:space="preserve"> </w:t>
+          </w:r>
+          <w:proofErr w:type="spellStart"/>
+          <w:r>
+            <w:rPr>
+              <w:b/>
+              <w:color w:val="E6442E" w:themeColor="text2"/>
+              <w:sz w:val="24"/>
+              <w:lang w:val="fr-FR"/>
+            </w:rPr>
+            <w:t>Analysis</w:t>
+          </w:r>
+          <w:proofErr w:type="spellEnd"/>
+          <w:r>
+            <w:rPr>
+              <w:b/>
+              <w:color w:val="E6442E" w:themeColor="text2"/>
+              <w:sz w:val="24"/>
+              <w:lang w:val="fr-FR"/>
+            </w:rPr>
+            <w:t xml:space="preserve"> Plan</w:t>
           </w:r>
         </w:p>
       </w:tc>
@@ -2198,7 +2448,7 @@
     <w:r>
       <w:rPr>
         <w:noProof/>
-        <w:lang w:val="en-US"/>
+        <w:lang w:val="fr-CH" w:eastAsia="fr-CH"/>
       </w:rPr>
       <w:drawing>
         <wp:inline distT="0" distB="0" distL="0" distR="0" wp14:anchorId="380D6AC2" wp14:editId="75C5664C">
@@ -3802,10 +4052,9 @@
   <w:style w:type="paragraph" w:default="1" w:styleId="Normal">
     <w:name w:val="Normal"/>
     <w:qFormat/>
-    <w:rsid w:val="00C33BB6"/>
+    <w:rsid w:val="00CB5029"/>
     <w:pPr>
       <w:spacing w:before="140" w:after="140"/>
-      <w:jc w:val="both"/>
     </w:pPr>
     <w:rPr>
       <w:rFonts w:asciiTheme="minorHAnsi" w:hAnsiTheme="minorHAnsi"/>
@@ -3829,7 +4078,6 @@
         <w:bottom w:val="single" w:sz="4" w:space="2" w:color="6B95AA" w:themeColor="background2"/>
       </w:pBdr>
       <w:spacing w:before="360" w:after="120" w:line="259" w:lineRule="auto"/>
-      <w:jc w:val="left"/>
       <w:outlineLvl w:val="0"/>
     </w:pPr>
     <w:rPr>
@@ -3859,7 +4107,6 @@
         <w:tab w:val="left" w:pos="2268"/>
       </w:tabs>
       <w:spacing w:before="420"/>
-      <w:jc w:val="left"/>
       <w:outlineLvl w:val="1"/>
     </w:pPr>
     <w:rPr>
@@ -3885,7 +4132,6 @@
         <w:numId w:val="3"/>
       </w:numPr>
       <w:spacing w:before="420"/>
-      <w:jc w:val="left"/>
       <w:outlineLvl w:val="2"/>
     </w:pPr>
     <w:rPr>
@@ -3911,7 +4157,6 @@
         <w:numId w:val="3"/>
       </w:numPr>
       <w:spacing w:before="420"/>
-      <w:jc w:val="left"/>
       <w:outlineLvl w:val="3"/>
     </w:pPr>
     <w:rPr>
@@ -3939,7 +4184,6 @@
         <w:tab w:val="left" w:pos="1418"/>
       </w:tabs>
       <w:spacing w:before="420"/>
-      <w:jc w:val="left"/>
       <w:outlineLvl w:val="4"/>
     </w:pPr>
     <w:rPr>
@@ -3963,7 +4207,6 @@
         <w:numId w:val="3"/>
       </w:numPr>
       <w:spacing w:before="280"/>
-      <w:jc w:val="left"/>
       <w:outlineLvl w:val="5"/>
     </w:pPr>
     <w:rPr>
@@ -3987,7 +4230,6 @@
         <w:numId w:val="3"/>
       </w:numPr>
       <w:spacing w:before="280"/>
-      <w:jc w:val="left"/>
       <w:outlineLvl w:val="6"/>
     </w:pPr>
     <w:rPr>
@@ -4010,7 +4252,6 @@
         <w:numId w:val="3"/>
       </w:numPr>
       <w:spacing w:before="280"/>
-      <w:jc w:val="left"/>
       <w:outlineLvl w:val="7"/>
     </w:pPr>
     <w:rPr>
@@ -4034,7 +4275,6 @@
         <w:numId w:val="3"/>
       </w:numPr>
       <w:spacing w:before="280"/>
-      <w:jc w:val="left"/>
       <w:outlineLvl w:val="8"/>
     </w:pPr>
     <w:rPr>
@@ -4107,7 +4347,6 @@
         <w:tab w:val="center" w:pos="4320"/>
         <w:tab w:val="right" w:pos="8640"/>
       </w:tabs>
-      <w:jc w:val="left"/>
     </w:pPr>
     <w:rPr>
       <w:rFonts w:asciiTheme="majorHAnsi" w:hAnsiTheme="majorHAnsi"/>
@@ -4329,7 +4568,6 @@
     <w:pPr>
       <w:spacing w:before="0" w:after="0"/>
       <w:ind w:left="220"/>
-      <w:jc w:val="left"/>
     </w:pPr>
     <w:rPr>
       <w:color w:val="A81E26" w:themeColor="accent2"/>
@@ -4360,7 +4598,6 @@
     <w:rsid w:val="00F553C6"/>
     <w:pPr>
       <w:spacing w:before="360" w:after="0"/>
-      <w:jc w:val="left"/>
     </w:pPr>
     <w:rPr>
       <w:rFonts w:asciiTheme="majorHAnsi" w:hAnsiTheme="majorHAnsi" w:cstheme="majorHAnsi"/>
@@ -4586,7 +4823,6 @@
     <w:rsid w:val="00406EC9"/>
     <w:pPr>
       <w:spacing w:before="0" w:after="0"/>
-      <w:jc w:val="left"/>
     </w:pPr>
     <w:rPr>
       <w:rFonts w:ascii="Times New Roman" w:eastAsia="Calibri" w:hAnsi="Times New Roman"/>
@@ -4912,7 +5148,6 @@
     <w:rsid w:val="00B433FC"/>
     <w:pPr>
       <w:spacing w:before="100" w:beforeAutospacing="1" w:after="100" w:afterAutospacing="1"/>
-      <w:jc w:val="left"/>
     </w:pPr>
     <w:rPr>
       <w:color w:val="auto"/>

</xml_diff>